<commit_message>
Specification - added schema
</commit_message>
<xml_diff>
--- a/Specification/specification.docx
+++ b/Specification/specification.docx
@@ -1,146 +1,128 @@
 
 <file path=word/document.xml><?xml version="1.0" encoding="utf-8"?>
-<w:document xmlns:o="urn:schemas-microsoft-com:office:office" xmlns:r="http://schemas.openxmlformats.org/officeDocument/2006/relationships" xmlns:v="urn:schemas-microsoft-com:vml" xmlns:w="http://schemas.openxmlformats.org/wordprocessingml/2006/main" xmlns:w10="urn:schemas-microsoft-com:office:word" xmlns:wp="http://schemas.openxmlformats.org/drawingml/2006/wordprocessingDrawing" xmlns:wps="http://schemas.microsoft.com/office/word/2010/wordprocessingShape" xmlns:wpg="http://schemas.microsoft.com/office/word/2010/wordprocessingGroup" xmlns:mc="http://schemas.openxmlformats.org/markup-compatibility/2006" xmlns:wp14="http://schemas.microsoft.com/office/word/2010/wordprocessingDrawing" xmlns:w14="http://schemas.microsoft.com/office/word/2010/wordml" mc:Ignorable="w14 wp14">
+<w:document xmlns:wpc="http://schemas.microsoft.com/office/word/2010/wordprocessingCanvas" xmlns:cx="http://schemas.microsoft.com/office/drawing/2014/chartex" xmlns:cx1="http://schemas.microsoft.com/office/drawing/2015/9/8/chartex" xmlns:cx2="http://schemas.microsoft.com/office/drawing/2015/10/21/chartex" xmlns:cx3="http://schemas.microsoft.com/office/drawing/2016/5/9/chartex" xmlns:cx4="http://schemas.microsoft.com/office/drawing/2016/5/10/chartex" xmlns:cx5="http://schemas.microsoft.com/office/drawing/2016/5/11/chartex" xmlns:cx6="http://schemas.microsoft.com/office/drawing/2016/5/12/chartex" xmlns:cx7="http://schemas.microsoft.com/office/drawing/2016/5/13/chartex" xmlns:cx8="http://schemas.microsoft.com/office/drawing/2016/5/14/chartex" xmlns:mc="http://schemas.openxmlformats.org/markup-compatibility/2006" xmlns:aink="http://schemas.microsoft.com/office/drawing/2016/ink" xmlns:am3d="http://schemas.microsoft.com/office/drawing/2017/model3d" xmlns:o="urn:schemas-microsoft-com:office:office" xmlns:r="http://schemas.openxmlformats.org/officeDocument/2006/relationships" xmlns:m="http://schemas.openxmlformats.org/officeDocument/2006/math" xmlns:v="urn:schemas-microsoft-com:vml" xmlns:wp14="http://schemas.microsoft.com/office/word/2010/wordprocessingDrawing" xmlns:wp="http://schemas.openxmlformats.org/drawingml/2006/wordprocessingDrawing" xmlns:w10="urn:schemas-microsoft-com:office:word" xmlns:w="http://schemas.openxmlformats.org/wordprocessingml/2006/main" xmlns:w14="http://schemas.microsoft.com/office/word/2010/wordml" xmlns:w15="http://schemas.microsoft.com/office/word/2012/wordml" xmlns:w16cid="http://schemas.microsoft.com/office/word/2016/wordml/cid" xmlns:w16se="http://schemas.microsoft.com/office/word/2015/wordml/symex" xmlns:wpg="http://schemas.microsoft.com/office/word/2010/wordprocessingGroup" xmlns:wpi="http://schemas.microsoft.com/office/word/2010/wordprocessingInk" xmlns:wne="http://schemas.microsoft.com/office/word/2006/wordml" xmlns:wps="http://schemas.microsoft.com/office/word/2010/wordprocessingShape" mc:Ignorable="w14 w15 w16se w16cid wp14">
   <w:body>
     <w:p>
       <w:pPr>
-        <w:pStyle w:val="Normal"/>
-        <w:rPr/>
-      </w:pPr>
-      <w:r>
-        <w:rPr>
-          <w:szCs w:val="24"/>
+        <w:rPr>
+          <w:lang w:val="bs-Latn-BA"/>
+        </w:rPr>
+      </w:pPr>
+      <w:r>
+        <w:rPr>
+          <w:szCs w:val="24"/>
+          <w:lang w:val="bs-Latn-BA"/>
         </w:rPr>
         <w:t>Elektrotehnički fakultet</w:t>
       </w:r>
     </w:p>
     <w:p>
       <w:pPr>
-        <w:pStyle w:val="Normal"/>
-        <w:rPr/>
-      </w:pPr>
-      <w:r>
-        <w:rPr>
-          <w:szCs w:val="24"/>
+        <w:rPr>
+          <w:lang w:val="bs-Latn-BA"/>
+        </w:rPr>
+      </w:pPr>
+      <w:r>
+        <w:rPr>
+          <w:szCs w:val="24"/>
+          <w:lang w:val="bs-Latn-BA"/>
         </w:rPr>
         <w:t>Univerzitet u Sarajevu</w:t>
       </w:r>
     </w:p>
     <w:p>
       <w:pPr>
-        <w:pStyle w:val="Normal"/>
-        <w:rPr/>
-      </w:pPr>
-      <w:r>
-        <w:rPr>
-          <w:szCs w:val="24"/>
-        </w:rPr>
-        <w:t>Predmet: Ugradbeni sistemi</w:t>
-      </w:r>
-    </w:p>
-    <w:p>
-      <w:pPr>
-        <w:pStyle w:val="Normal"/>
-        <w:rPr>
-          <w:szCs w:val="24"/>
-        </w:rPr>
-      </w:pPr>
-      <w:r>
-        <w:rPr>
-          <w:szCs w:val="24"/>
-        </w:rPr>
-      </w:r>
-    </w:p>
-    <w:p>
-      <w:pPr>
-        <w:pStyle w:val="Normal"/>
-        <w:rPr>
-          <w:szCs w:val="24"/>
-        </w:rPr>
-      </w:pPr>
-      <w:r>
-        <w:rPr>
-          <w:szCs w:val="24"/>
-        </w:rPr>
-      </w:r>
-    </w:p>
-    <w:p>
-      <w:pPr>
-        <w:pStyle w:val="Normal"/>
-        <w:rPr>
-          <w:szCs w:val="24"/>
-        </w:rPr>
-      </w:pPr>
-      <w:r>
-        <w:rPr>
-          <w:szCs w:val="24"/>
-        </w:rPr>
-      </w:r>
-    </w:p>
-    <w:p>
-      <w:pPr>
-        <w:pStyle w:val="Normal"/>
-        <w:rPr>
-          <w:szCs w:val="24"/>
-        </w:rPr>
-      </w:pPr>
-      <w:r>
-        <w:rPr>
-          <w:szCs w:val="24"/>
-        </w:rPr>
-      </w:r>
-    </w:p>
-    <w:p>
-      <w:pPr>
-        <w:pStyle w:val="Normal"/>
-        <w:rPr>
-          <w:szCs w:val="24"/>
-        </w:rPr>
-      </w:pPr>
-      <w:r>
-        <w:rPr>
-          <w:szCs w:val="24"/>
-        </w:rPr>
-      </w:r>
-    </w:p>
-    <w:p>
-      <w:pPr>
-        <w:pStyle w:val="Normal"/>
-        <w:rPr>
-          <w:szCs w:val="24"/>
-        </w:rPr>
-      </w:pPr>
-      <w:r>
-        <w:rPr>
-          <w:szCs w:val="24"/>
-        </w:rPr>
-      </w:r>
-    </w:p>
-    <w:p>
-      <w:pPr>
-        <w:pStyle w:val="Normal"/>
-        <w:rPr>
-          <w:szCs w:val="24"/>
-        </w:rPr>
-      </w:pPr>
-      <w:r>
-        <w:rPr>
-          <w:szCs w:val="24"/>
-        </w:rPr>
-      </w:r>
-    </w:p>
-    <w:p>
-      <w:pPr>
-        <w:pStyle w:val="Normal"/>
-        <w:rPr>
-          <w:szCs w:val="24"/>
-        </w:rPr>
-      </w:pPr>
-      <w:r>
-        <w:rPr>
-          <w:szCs w:val="24"/>
-        </w:rPr>
-      </w:r>
+        <w:rPr>
+          <w:lang w:val="bs-Latn-BA"/>
+        </w:rPr>
+      </w:pPr>
+      <w:r>
+        <w:rPr>
+          <w:szCs w:val="24"/>
+          <w:lang w:val="bs-Latn-BA"/>
+        </w:rPr>
+        <w:t xml:space="preserve">Predmet: </w:t>
+      </w:r>
+      <w:proofErr w:type="spellStart"/>
+      <w:r>
+        <w:rPr>
+          <w:szCs w:val="24"/>
+          <w:lang w:val="bs-Latn-BA"/>
+        </w:rPr>
+        <w:t>Ugradbeni</w:t>
+      </w:r>
+      <w:proofErr w:type="spellEnd"/>
+      <w:r>
+        <w:rPr>
+          <w:szCs w:val="24"/>
+          <w:lang w:val="bs-Latn-BA"/>
+        </w:rPr>
+        <w:t xml:space="preserve"> sistemi</w:t>
+      </w:r>
+    </w:p>
+    <w:p>
+      <w:pPr>
+        <w:rPr>
+          <w:szCs w:val="24"/>
+          <w:lang w:val="bs-Latn-BA"/>
+        </w:rPr>
+      </w:pPr>
+    </w:p>
+    <w:p>
+      <w:pPr>
+        <w:rPr>
+          <w:szCs w:val="24"/>
+          <w:lang w:val="bs-Latn-BA"/>
+        </w:rPr>
+      </w:pPr>
+    </w:p>
+    <w:p>
+      <w:pPr>
+        <w:rPr>
+          <w:szCs w:val="24"/>
+          <w:lang w:val="bs-Latn-BA"/>
+        </w:rPr>
+      </w:pPr>
+    </w:p>
+    <w:p>
+      <w:pPr>
+        <w:rPr>
+          <w:szCs w:val="24"/>
+          <w:lang w:val="bs-Latn-BA"/>
+        </w:rPr>
+      </w:pPr>
+    </w:p>
+    <w:p>
+      <w:pPr>
+        <w:rPr>
+          <w:szCs w:val="24"/>
+          <w:lang w:val="bs-Latn-BA"/>
+        </w:rPr>
+      </w:pPr>
+    </w:p>
+    <w:p>
+      <w:pPr>
+        <w:rPr>
+          <w:szCs w:val="24"/>
+          <w:lang w:val="bs-Latn-BA"/>
+        </w:rPr>
+      </w:pPr>
+    </w:p>
+    <w:p>
+      <w:pPr>
+        <w:rPr>
+          <w:szCs w:val="24"/>
+          <w:lang w:val="bs-Latn-BA"/>
+        </w:rPr>
+      </w:pPr>
+    </w:p>
+    <w:p>
+      <w:pPr>
+        <w:rPr>
+          <w:szCs w:val="24"/>
+          <w:lang w:val="bs-Latn-BA"/>
+        </w:rPr>
+      </w:pPr>
     </w:p>
     <w:p>
       <w:pPr>
@@ -149,450 +131,750 @@
         <w:rPr>
           <w:sz w:val="72"/>
           <w:szCs w:val="72"/>
-          <w:lang w:val="bs-BA"/>
+          <w:lang w:val="bs-Latn-BA"/>
         </w:rPr>
       </w:pPr>
       <w:r>
         <w:rPr>
           <w:sz w:val="72"/>
           <w:szCs w:val="72"/>
-          <w:lang w:val="bs-BA"/>
-        </w:rPr>
-        <w:t>CNC Writer</w:t>
-      </w:r>
-    </w:p>
-    <w:p>
-      <w:pPr>
-        <w:pStyle w:val="Normal"/>
+          <w:lang w:val="bs-Latn-BA"/>
+        </w:rPr>
+        <w:t xml:space="preserve">CNC </w:t>
+      </w:r>
+      <w:proofErr w:type="spellStart"/>
+      <w:r>
+        <w:rPr>
+          <w:sz w:val="72"/>
+          <w:szCs w:val="72"/>
+          <w:lang w:val="bs-Latn-BA"/>
+        </w:rPr>
+        <w:t>Writer</w:t>
+      </w:r>
+      <w:proofErr w:type="spellEnd"/>
+    </w:p>
+    <w:p>
+      <w:pPr>
         <w:jc w:val="center"/>
         <w:rPr>
           <w:rStyle w:val="Emphasis"/>
+          <w:lang w:val="bs-Latn-BA"/>
         </w:rPr>
       </w:pPr>
       <w:r>
         <w:rPr>
           <w:rStyle w:val="Emphasis"/>
+          <w:lang w:val="bs-Latn-BA"/>
         </w:rPr>
         <w:t>Specifikacija projekta</w:t>
       </w:r>
     </w:p>
     <w:p>
       <w:pPr>
-        <w:pStyle w:val="Normal"/>
-        <w:rPr>
-          <w:szCs w:val="24"/>
-        </w:rPr>
-      </w:pPr>
-      <w:r>
-        <w:rPr>
-          <w:szCs w:val="24"/>
-        </w:rPr>
-      </w:r>
-    </w:p>
-    <w:p>
-      <w:pPr>
-        <w:pStyle w:val="Normal"/>
-        <w:rPr>
-          <w:szCs w:val="24"/>
-        </w:rPr>
-      </w:pPr>
-      <w:r>
-        <w:rPr>
-          <w:szCs w:val="24"/>
-        </w:rPr>
-      </w:r>
-    </w:p>
-    <w:p>
-      <w:pPr>
-        <w:pStyle w:val="Normal"/>
-        <w:rPr>
-          <w:szCs w:val="24"/>
-        </w:rPr>
-      </w:pPr>
-      <w:r>
-        <w:rPr>
-          <w:szCs w:val="24"/>
-        </w:rPr>
-      </w:r>
-    </w:p>
-    <w:p>
-      <w:pPr>
-        <w:pStyle w:val="Normal"/>
-        <w:rPr>
-          <w:szCs w:val="24"/>
-        </w:rPr>
-      </w:pPr>
-      <w:r>
-        <w:rPr>
-          <w:szCs w:val="24"/>
-        </w:rPr>
-      </w:r>
-    </w:p>
-    <w:p>
-      <w:pPr>
-        <w:pStyle w:val="Normal"/>
-        <w:rPr>
-          <w:szCs w:val="24"/>
-        </w:rPr>
-      </w:pPr>
-      <w:r>
-        <w:rPr>
-          <w:szCs w:val="24"/>
-        </w:rPr>
-      </w:r>
-    </w:p>
-    <w:p>
-      <w:pPr>
-        <w:pStyle w:val="Normal"/>
-        <w:rPr>
-          <w:szCs w:val="24"/>
-        </w:rPr>
-      </w:pPr>
-      <w:r>
-        <w:rPr>
-          <w:szCs w:val="24"/>
-        </w:rPr>
-      </w:r>
-    </w:p>
-    <w:p>
-      <w:pPr>
-        <w:pStyle w:val="Normal"/>
-        <w:rPr>
-          <w:szCs w:val="24"/>
-        </w:rPr>
-      </w:pPr>
-      <w:r>
-        <w:rPr>
-          <w:szCs w:val="24"/>
+        <w:rPr>
+          <w:szCs w:val="24"/>
+          <w:lang w:val="bs-Latn-BA"/>
+        </w:rPr>
+      </w:pPr>
+    </w:p>
+    <w:p>
+      <w:pPr>
+        <w:rPr>
+          <w:szCs w:val="24"/>
+          <w:lang w:val="bs-Latn-BA"/>
+        </w:rPr>
+      </w:pPr>
+    </w:p>
+    <w:p>
+      <w:pPr>
+        <w:rPr>
+          <w:szCs w:val="24"/>
+          <w:lang w:val="bs-Latn-BA"/>
+        </w:rPr>
+      </w:pPr>
+    </w:p>
+    <w:p>
+      <w:pPr>
+        <w:rPr>
+          <w:szCs w:val="24"/>
+          <w:lang w:val="bs-Latn-BA"/>
+        </w:rPr>
+      </w:pPr>
+    </w:p>
+    <w:p>
+      <w:pPr>
+        <w:rPr>
+          <w:szCs w:val="24"/>
+          <w:lang w:val="bs-Latn-BA"/>
+        </w:rPr>
+      </w:pPr>
+    </w:p>
+    <w:p>
+      <w:pPr>
+        <w:rPr>
+          <w:szCs w:val="24"/>
+          <w:lang w:val="bs-Latn-BA"/>
+        </w:rPr>
+      </w:pPr>
+    </w:p>
+    <w:p>
+      <w:pPr>
+        <w:rPr>
+          <w:szCs w:val="24"/>
+          <w:lang w:val="bs-Latn-BA"/>
+        </w:rPr>
+      </w:pPr>
+      <w:r>
+        <w:rPr>
+          <w:szCs w:val="24"/>
+          <w:lang w:val="bs-Latn-BA"/>
         </w:rPr>
         <w:t>Grupa: Grupa 1</w:t>
       </w:r>
     </w:p>
     <w:p>
       <w:pPr>
-        <w:pStyle w:val="Normal"/>
-        <w:rPr>
-          <w:szCs w:val="24"/>
-        </w:rPr>
-      </w:pPr>
-      <w:r>
-        <w:rPr>
-          <w:szCs w:val="24"/>
-        </w:rPr>
-        <w:t>Ekipa: Konaha Squad</w:t>
-      </w:r>
-    </w:p>
-    <w:p>
-      <w:pPr>
-        <w:pStyle w:val="Normal"/>
-        <w:rPr/>
-      </w:pPr>
-      <w:r>
-        <w:rPr>
-          <w:szCs w:val="24"/>
-        </w:rPr>
-        <w:t>Studenti: Tarik Sijerčić, Rijad Fejzić</w:t>
-      </w:r>
-    </w:p>
-    <w:p>
-      <w:pPr>
-        <w:pStyle w:val="Normal"/>
-        <w:rPr/>
-      </w:pPr>
-      <w:r>
-        <w:rPr>
-          <w:szCs w:val="24"/>
+        <w:rPr>
+          <w:szCs w:val="24"/>
+          <w:lang w:val="bs-Latn-BA"/>
+        </w:rPr>
+      </w:pPr>
+      <w:r>
+        <w:rPr>
+          <w:szCs w:val="24"/>
+          <w:lang w:val="bs-Latn-BA"/>
+        </w:rPr>
+        <w:t xml:space="preserve">Ekipa: </w:t>
+      </w:r>
+      <w:proofErr w:type="spellStart"/>
+      <w:r>
+        <w:rPr>
+          <w:szCs w:val="24"/>
+          <w:lang w:val="bs-Latn-BA"/>
+        </w:rPr>
+        <w:t>Konaha</w:t>
+      </w:r>
+      <w:proofErr w:type="spellEnd"/>
+      <w:r>
+        <w:rPr>
+          <w:szCs w:val="24"/>
+          <w:lang w:val="bs-Latn-BA"/>
+        </w:rPr>
+        <w:t xml:space="preserve"> </w:t>
+      </w:r>
+      <w:proofErr w:type="spellStart"/>
+      <w:r>
+        <w:rPr>
+          <w:szCs w:val="24"/>
+          <w:lang w:val="bs-Latn-BA"/>
+        </w:rPr>
+        <w:t>Squad</w:t>
+      </w:r>
+      <w:proofErr w:type="spellEnd"/>
+    </w:p>
+    <w:p>
+      <w:pPr>
+        <w:rPr>
+          <w:lang w:val="bs-Latn-BA"/>
+        </w:rPr>
+      </w:pPr>
+      <w:r>
+        <w:rPr>
+          <w:szCs w:val="24"/>
+          <w:lang w:val="bs-Latn-BA"/>
+        </w:rPr>
+        <w:t xml:space="preserve">Studenti: Tarik </w:t>
+      </w:r>
+      <w:proofErr w:type="spellStart"/>
+      <w:r>
+        <w:rPr>
+          <w:szCs w:val="24"/>
+          <w:lang w:val="bs-Latn-BA"/>
+        </w:rPr>
+        <w:t>Sijerčić</w:t>
+      </w:r>
+      <w:proofErr w:type="spellEnd"/>
+      <w:r>
+        <w:rPr>
+          <w:szCs w:val="24"/>
+          <w:lang w:val="bs-Latn-BA"/>
+        </w:rPr>
+        <w:t>, Rijad Fejzić</w:t>
+      </w:r>
+    </w:p>
+    <w:p>
+      <w:pPr>
+        <w:rPr>
+          <w:lang w:val="bs-Latn-BA"/>
+        </w:rPr>
+      </w:pPr>
+      <w:r>
+        <w:rPr>
+          <w:szCs w:val="24"/>
+          <w:lang w:val="bs-Latn-BA"/>
         </w:rPr>
         <w:t>Demonstrator: Nermin Čović</w:t>
       </w:r>
     </w:p>
     <w:p>
       <w:pPr>
-        <w:pStyle w:val="Normal"/>
-        <w:rPr>
-          <w:szCs w:val="24"/>
-        </w:rPr>
-      </w:pPr>
-      <w:r>
-        <w:rPr>
-          <w:szCs w:val="24"/>
-        </w:rPr>
-      </w:r>
-    </w:p>
-    <w:p>
-      <w:pPr>
-        <w:pStyle w:val="Normal"/>
-        <w:rPr>
-          <w:szCs w:val="24"/>
-        </w:rPr>
-      </w:pPr>
-      <w:r>
-        <w:rPr>
-          <w:szCs w:val="24"/>
-        </w:rPr>
-      </w:r>
-    </w:p>
-    <w:p>
-      <w:pPr>
-        <w:pStyle w:val="Normal"/>
-        <w:rPr>
-          <w:szCs w:val="24"/>
-        </w:rPr>
-      </w:pPr>
-      <w:r>
-        <w:rPr>
-          <w:szCs w:val="24"/>
-        </w:rPr>
-      </w:r>
-    </w:p>
-    <w:p>
-      <w:pPr>
-        <w:pStyle w:val="Normal"/>
-        <w:rPr>
-          <w:szCs w:val="24"/>
-        </w:rPr>
-      </w:pPr>
-      <w:r>
-        <w:rPr>
-          <w:szCs w:val="24"/>
-        </w:rPr>
-      </w:r>
-    </w:p>
-    <w:p>
-      <w:pPr>
-        <w:pStyle w:val="Normal"/>
-        <w:rPr>
-          <w:szCs w:val="24"/>
-        </w:rPr>
-      </w:pPr>
-      <w:r>
-        <w:rPr>
-          <w:szCs w:val="24"/>
-        </w:rPr>
-      </w:r>
-    </w:p>
-    <w:p>
-      <w:pPr>
-        <w:pStyle w:val="Normal"/>
+        <w:rPr>
+          <w:szCs w:val="24"/>
+          <w:lang w:val="bs-Latn-BA"/>
+        </w:rPr>
+      </w:pPr>
+    </w:p>
+    <w:p>
+      <w:pPr>
+        <w:rPr>
+          <w:szCs w:val="24"/>
+          <w:lang w:val="bs-Latn-BA"/>
+        </w:rPr>
+      </w:pPr>
+    </w:p>
+    <w:p>
+      <w:pPr>
+        <w:rPr>
+          <w:szCs w:val="24"/>
+          <w:lang w:val="bs-Latn-BA"/>
+        </w:rPr>
+      </w:pPr>
+    </w:p>
+    <w:p>
+      <w:pPr>
+        <w:rPr>
+          <w:szCs w:val="24"/>
+          <w:lang w:val="bs-Latn-BA"/>
+        </w:rPr>
+      </w:pPr>
+    </w:p>
+    <w:p>
+      <w:pPr>
+        <w:rPr>
+          <w:szCs w:val="24"/>
+          <w:lang w:val="bs-Latn-BA"/>
+        </w:rPr>
+      </w:pPr>
+    </w:p>
+    <w:p>
+      <w:pPr>
         <w:jc w:val="center"/>
         <w:rPr>
           <w:szCs w:val="24"/>
-        </w:rPr>
-      </w:pPr>
-      <w:r>
-        <w:rPr>
-          <w:szCs w:val="24"/>
-        </w:rPr>
-        <w:t>Sarajevo, maj 2019. godine</w:t>
+          <w:lang w:val="bs-Latn-BA"/>
+        </w:rPr>
+      </w:pPr>
+      <w:r>
+        <w:rPr>
+          <w:szCs w:val="24"/>
+          <w:lang w:val="bs-Latn-BA"/>
+        </w:rPr>
+        <w:t xml:space="preserve">Sarajevo, maj 2019. </w:t>
+      </w:r>
+      <w:r>
+        <w:rPr>
+          <w:szCs w:val="24"/>
+          <w:lang w:val="bs-Latn-BA"/>
+        </w:rPr>
+        <w:t>godine</w:t>
       </w:r>
     </w:p>
     <w:p>
       <w:pPr>
         <w:pStyle w:val="Heading1"/>
-        <w:rPr/>
-      </w:pPr>
-      <w:r>
-        <w:rPr/>
+        <w:rPr>
+          <w:lang w:val="bs-Latn-BA"/>
+        </w:rPr>
+      </w:pPr>
+      <w:r>
+        <w:rPr>
+          <w:lang w:val="bs-Latn-BA"/>
+        </w:rPr>
+        <w:lastRenderedPageBreak/>
         <w:t>Specifikacija</w:t>
       </w:r>
     </w:p>
     <w:p>
       <w:pPr>
-        <w:pStyle w:val="Normal"/>
         <w:jc w:val="both"/>
-        <w:rPr/>
-      </w:pPr>
-      <w:r>
-        <w:rPr/>
+        <w:rPr>
+          <w:lang w:val="bs-Latn-BA"/>
+        </w:rPr>
+      </w:pPr>
+      <w:r>
+        <w:rPr>
+          <w:lang w:val="bs-Latn-BA"/>
+        </w:rPr>
         <w:t xml:space="preserve">Plan je realizovati uređaj poput CNC mašine koji će primati komande od </w:t>
       </w:r>
-      <w:r>
-        <w:rPr/>
-        <w:t>RaspberryPi-a</w:t>
-      </w:r>
-      <w:r>
-        <w:rPr/>
-        <w:t>, te pomjeranjem glave crtati po radnoj površini. Radna površina je 210x120 mm</w:t>
+      <w:proofErr w:type="spellStart"/>
+      <w:r>
+        <w:rPr>
+          <w:lang w:val="bs-Latn-BA"/>
+        </w:rPr>
+        <w:t>RaspberryPi</w:t>
+      </w:r>
+      <w:proofErr w:type="spellEnd"/>
+      <w:r>
+        <w:rPr>
+          <w:lang w:val="bs-Latn-BA"/>
+        </w:rPr>
+        <w:t xml:space="preserve">-a, te </w:t>
+      </w:r>
+      <w:proofErr w:type="spellStart"/>
+      <w:r>
+        <w:rPr>
+          <w:lang w:val="bs-Latn-BA"/>
+        </w:rPr>
+        <w:t>pomjeranjem</w:t>
+      </w:r>
+      <w:proofErr w:type="spellEnd"/>
+      <w:r>
+        <w:rPr>
+          <w:lang w:val="bs-Latn-BA"/>
+        </w:rPr>
+        <w:t xml:space="preserve"> glave crtati po radnoj površini. Radna površina je 210x120 mm</w:t>
       </w:r>
       <w:r>
         <w:rPr>
           <w:vertAlign w:val="superscript"/>
+          <w:lang w:val="bs-Latn-BA"/>
         </w:rPr>
         <w:t>2</w:t>
       </w:r>
       <w:r>
-        <w:rPr/>
+        <w:rPr>
+          <w:lang w:val="bs-Latn-BA"/>
+        </w:rPr>
         <w:t xml:space="preserve">. </w:t>
       </w:r>
+      <w:proofErr w:type="spellStart"/>
       <w:r>
         <w:rPr>
           <w:i/>
-        </w:rPr>
-        <w:t xml:space="preserve">RaspberryPi </w:t>
-      </w:r>
-      <w:r>
-        <w:rPr/>
-        <w:t>šalje komande driver</w:t>
-      </w:r>
-      <w:r>
-        <w:rPr/>
-        <w:t>ima</w:t>
-      </w:r>
-      <w:r>
-        <w:rPr/>
+          <w:lang w:val="bs-Latn-BA"/>
+        </w:rPr>
+        <w:t>RaspberryPi</w:t>
+      </w:r>
+      <w:proofErr w:type="spellEnd"/>
+      <w:r>
+        <w:rPr>
+          <w:i/>
+          <w:lang w:val="bs-Latn-BA"/>
+        </w:rPr>
         <w:t xml:space="preserve"> </w:t>
       </w:r>
       <w:r>
         <w:rPr>
+          <w:lang w:val="bs-Latn-BA"/>
+        </w:rPr>
+        <w:t xml:space="preserve">šalje komande driverima </w:t>
+      </w:r>
+      <w:r>
+        <w:rPr>
           <w:i/>
+          <w:lang w:val="bs-Latn-BA"/>
         </w:rPr>
         <w:t>ULN2003A</w:t>
       </w:r>
       <w:r>
-        <w:rPr/>
-        <w:t xml:space="preserve"> koji upravlja</w:t>
-      </w:r>
-      <w:r>
-        <w:rPr/>
-        <w:t>ju</w:t>
-      </w:r>
-      <w:r>
-        <w:rPr/>
-        <w:t xml:space="preserve"> motorima. Driver poznaje samo digitalne signale za upravljanje motor</w:t>
-      </w:r>
-      <w:r>
-        <w:rPr/>
-        <w:t>om</w:t>
-      </w:r>
-      <w:r>
-        <w:rPr/>
-        <w:t xml:space="preserve">, pa je </w:t>
-      </w:r>
+        <w:rPr>
+          <w:lang w:val="bs-Latn-BA"/>
+        </w:rPr>
+        <w:t xml:space="preserve"> koji upravljaju motorima.</w:t>
+      </w:r>
+      <w:r>
+        <w:rPr>
+          <w:lang w:val="bs-Latn-BA"/>
+        </w:rPr>
+        <w:t xml:space="preserve"> Driver poznaje samo digitalne signale za upravljanje motorom, pa je </w:t>
+      </w:r>
+      <w:proofErr w:type="spellStart"/>
       <w:r>
         <w:rPr>
           <w:i/>
-        </w:rPr>
-        <w:t xml:space="preserve">RaspberryPi </w:t>
-      </w:r>
-      <w:r>
-        <w:rPr/>
-        <w:t xml:space="preserve">taj koji interpretira komande shvatljive čovjeku i dekodira ih u digitalne signale driver-u. Svaki od tri unipolarna koračna motora </w:t>
-      </w:r>
+          <w:lang w:val="bs-Latn-BA"/>
+        </w:rPr>
+        <w:t>RaspberryPi</w:t>
+      </w:r>
+      <w:proofErr w:type="spellEnd"/>
       <w:r>
         <w:rPr>
           <w:i/>
+          <w:lang w:val="bs-Latn-BA"/>
+        </w:rPr>
+        <w:t xml:space="preserve"> </w:t>
+      </w:r>
+      <w:r>
+        <w:rPr>
+          <w:lang w:val="bs-Latn-BA"/>
+        </w:rPr>
+        <w:t xml:space="preserve">taj koji interpretira komande shvatljive čovjeku i dekodira ih u digitalne signale driver-u. Svaki od tri unipolarna </w:t>
+      </w:r>
+      <w:proofErr w:type="spellStart"/>
+      <w:r>
+        <w:rPr>
+          <w:lang w:val="bs-Latn-BA"/>
+        </w:rPr>
+        <w:t>koračna</w:t>
+      </w:r>
+      <w:proofErr w:type="spellEnd"/>
+      <w:r>
+        <w:rPr>
+          <w:lang w:val="bs-Latn-BA"/>
+        </w:rPr>
+        <w:t xml:space="preserve"> motora </w:t>
+      </w:r>
+      <w:r>
+        <w:rPr>
+          <w:i/>
+          <w:lang w:val="bs-Latn-BA"/>
         </w:rPr>
         <w:t>28BYJ-48</w:t>
       </w:r>
       <w:r>
-        <w:rPr/>
-        <w:t xml:space="preserve"> je zadužen za pomjeranje glave po jednoj od tri ortogonalne ose. Odabran je </w:t>
-      </w:r>
+        <w:rPr>
+          <w:lang w:val="bs-Latn-BA"/>
+        </w:rPr>
+        <w:t xml:space="preserve"> je zadužen za </w:t>
+      </w:r>
+      <w:proofErr w:type="spellStart"/>
+      <w:r>
+        <w:rPr>
+          <w:lang w:val="bs-Latn-BA"/>
+        </w:rPr>
+        <w:t>pomjeranje</w:t>
+      </w:r>
+      <w:proofErr w:type="spellEnd"/>
+      <w:r>
+        <w:rPr>
+          <w:lang w:val="bs-Latn-BA"/>
+        </w:rPr>
+        <w:t xml:space="preserve"> glave po </w:t>
+      </w:r>
+      <w:r>
+        <w:rPr>
+          <w:lang w:val="bs-Latn-BA"/>
+        </w:rPr>
+        <w:t xml:space="preserve">jednoj od tri ortogonalne ose. </w:t>
+      </w:r>
+      <w:r>
+        <w:rPr>
+          <w:lang w:val="bs-Latn-BA"/>
+        </w:rPr>
+        <w:t>Koris</w:t>
+      </w:r>
+      <w:r>
+        <w:rPr>
+          <w:lang w:val="bs-Latn-BA"/>
+        </w:rPr>
+        <w:t>tit ćemo</w:t>
+      </w:r>
+      <w:r>
+        <w:rPr>
+          <w:lang w:val="bs-Latn-BA"/>
+        </w:rPr>
+        <w:t xml:space="preserve"> </w:t>
+      </w:r>
+      <w:proofErr w:type="spellStart"/>
       <w:r>
         <w:rPr>
           <w:i/>
-        </w:rPr>
-        <w:t>RaspberryPi 3 Model B+</w:t>
-      </w:r>
-      <w:r>
-        <w:rPr/>
+          <w:lang w:val="bs-Latn-BA"/>
+        </w:rPr>
+        <w:t>RaspberryPi</w:t>
+      </w:r>
+      <w:proofErr w:type="spellEnd"/>
+      <w:r>
+        <w:rPr>
+          <w:i/>
+          <w:lang w:val="bs-Latn-BA"/>
+        </w:rPr>
+        <w:t xml:space="preserve"> 3 Model B+</w:t>
+      </w:r>
+      <w:r>
+        <w:rPr>
+          <w:lang w:val="bs-Latn-BA"/>
+        </w:rPr>
+        <w:t xml:space="preserve"> koji ima </w:t>
+      </w:r>
+      <w:proofErr w:type="spellStart"/>
+      <w:r>
+        <w:rPr>
+          <w:lang w:val="bs-Latn-BA"/>
+        </w:rPr>
+        <w:t>Raspbian</w:t>
+      </w:r>
+      <w:proofErr w:type="spellEnd"/>
+      <w:r>
+        <w:rPr>
+          <w:lang w:val="bs-Latn-BA"/>
+        </w:rPr>
         <w:t xml:space="preserve"> </w:t>
       </w:r>
-      <w:r>
-        <w:rPr/>
-        <w:t>koji</w:t>
-      </w:r>
-      <w:r>
-        <w:rPr/>
-        <w:t xml:space="preserve"> ima Raspbian </w:t>
-      </w:r>
-      <w:r>
-        <w:rPr/>
+      <w:proofErr w:type="spellStart"/>
+      <w:r>
+        <w:rPr>
+          <w:lang w:val="bs-Latn-BA"/>
+        </w:rPr>
         <w:t>Stretch</w:t>
       </w:r>
-      <w:r>
-        <w:rPr/>
-        <w:t xml:space="preserve"> operativni sistem, te podržava mulithreading. Biće korisno implementirati kontrolu motora pomoću više niti, jer se motori mogu pokretati simultano. RaspberryPi </w:t>
-      </w:r>
-      <w:r>
-        <w:rPr/>
-        <w:t>ima VCC pin sa 3.3V i 5V napona, ali za motore je potrebno 12V.</w:t>
-      </w:r>
-      <w:r>
-        <w:rPr/>
-        <w:t xml:space="preserve"> Zbog toga će se za motore koristiti vanjski naponski izvor.</w:t>
-      </w:r>
-    </w:p>
-    <w:p>
-      <w:pPr>
-        <w:pStyle w:val="Normal"/>
+      <w:proofErr w:type="spellEnd"/>
+      <w:r>
+        <w:rPr>
+          <w:lang w:val="bs-Latn-BA"/>
+        </w:rPr>
+        <w:t xml:space="preserve"> operativni sistem, te </w:t>
+      </w:r>
+      <w:proofErr w:type="spellStart"/>
+      <w:r>
+        <w:rPr>
+          <w:lang w:val="bs-Latn-BA"/>
+        </w:rPr>
+        <w:t>podržava</w:t>
+      </w:r>
+      <w:proofErr w:type="spellEnd"/>
+      <w:r>
+        <w:rPr>
+          <w:lang w:val="bs-Latn-BA"/>
+        </w:rPr>
+        <w:t xml:space="preserve"> </w:t>
+      </w:r>
+      <w:proofErr w:type="spellStart"/>
+      <w:r>
+        <w:rPr>
+          <w:lang w:val="bs-Latn-BA"/>
+        </w:rPr>
+        <w:t>mulithreading</w:t>
+      </w:r>
+      <w:proofErr w:type="spellEnd"/>
+      <w:r>
+        <w:rPr>
+          <w:lang w:val="bs-Latn-BA"/>
+        </w:rPr>
+        <w:t>.</w:t>
+      </w:r>
+      <w:r>
+        <w:rPr>
+          <w:lang w:val="bs-Latn-BA"/>
+        </w:rPr>
+        <w:t xml:space="preserve"> Kontrola motora će biti realizovana na više niti, jer se svaki motor može kretati neovisno od ostalih</w:t>
+      </w:r>
+      <w:r>
+        <w:rPr>
+          <w:lang w:val="bs-Latn-BA"/>
+        </w:rPr>
+        <w:t xml:space="preserve">. </w:t>
+      </w:r>
+      <w:proofErr w:type="spellStart"/>
+      <w:r>
+        <w:rPr>
+          <w:lang w:val="bs-Latn-BA"/>
+        </w:rPr>
+        <w:t>RaspberryPi</w:t>
+      </w:r>
+      <w:proofErr w:type="spellEnd"/>
+      <w:r>
+        <w:rPr>
+          <w:lang w:val="bs-Latn-BA"/>
+        </w:rPr>
+        <w:t xml:space="preserve"> ima V</w:t>
+      </w:r>
+      <w:r>
+        <w:rPr>
+          <w:lang w:val="bs-Latn-BA"/>
+        </w:rPr>
+        <w:t xml:space="preserve">CC </w:t>
+      </w:r>
+      <w:proofErr w:type="spellStart"/>
+      <w:r>
+        <w:rPr>
+          <w:lang w:val="bs-Latn-BA"/>
+        </w:rPr>
+        <w:t>pin</w:t>
+      </w:r>
+      <w:proofErr w:type="spellEnd"/>
+      <w:r>
+        <w:rPr>
+          <w:lang w:val="bs-Latn-BA"/>
+        </w:rPr>
+        <w:t xml:space="preserve"> sa 3.3V i 5V napona, ali za motore je potrebno 12V. Zbog toga će se za motore koristiti vanjski naponski izvor.</w:t>
+      </w:r>
+    </w:p>
+    <w:p>
+      <w:pPr>
         <w:jc w:val="both"/>
-        <w:rPr/>
-      </w:pPr>
-      <w:r>
-        <w:rPr/>
-        <w:t>Linija je jedini inicijalno podržani oblik, ali zbog načina implementacije će biti moguće proširiti kolekciju oblika za iscrtavanje. Oblici su objekti apstraktnijeg nivoa od stringova komandi, koji enkapsuliraju komuniciraju sa driver</w:t>
-      </w:r>
-      <w:r>
-        <w:rPr/>
-        <w:t>ima</w:t>
-      </w:r>
-      <w:r>
-        <w:rPr/>
-        <w:t>. Cilj je omogućiti korisniku da sam šalje niz komadni uređaju, ali i da lakše komunicira s uređajem pomoću oblika.</w:t>
-      </w:r>
-    </w:p>
-    <w:p>
-      <w:pPr>
-        <w:pStyle w:val="Normal"/>
-        <w:tabs>
-          <w:tab w:val="left" w:pos="5775" w:leader="none"/>
-        </w:tabs>
-        <w:spacing w:before="0" w:after="160"/>
-        <w:rPr/>
-      </w:pPr>
-      <w:r>
-        <w:rPr/>
-      </w:r>
+        <w:rPr>
+          <w:lang w:val="bs-Latn-BA"/>
+        </w:rPr>
+      </w:pPr>
+      <w:r>
+        <w:rPr>
+          <w:lang w:val="bs-Latn-BA"/>
+        </w:rPr>
+        <w:t>Linija je jedini inicijalno podržani oblik, ali zbog načina implementacije će biti moguće proširiti kolekciju oblika za iscrtavanje. Obli</w:t>
+      </w:r>
+      <w:r>
+        <w:rPr>
+          <w:lang w:val="bs-Latn-BA"/>
+        </w:rPr>
+        <w:t xml:space="preserve">ci su objekti apstraktnijeg nivoa od </w:t>
+      </w:r>
+      <w:proofErr w:type="spellStart"/>
+      <w:r>
+        <w:rPr>
+          <w:lang w:val="bs-Latn-BA"/>
+        </w:rPr>
+        <w:t>stringova</w:t>
+      </w:r>
+      <w:proofErr w:type="spellEnd"/>
+      <w:r>
+        <w:rPr>
+          <w:lang w:val="bs-Latn-BA"/>
+        </w:rPr>
+        <w:t xml:space="preserve"> komandi, koji </w:t>
+      </w:r>
+      <w:proofErr w:type="spellStart"/>
+      <w:r>
+        <w:rPr>
+          <w:lang w:val="bs-Latn-BA"/>
+        </w:rPr>
+        <w:t>enkapsuliraju</w:t>
+      </w:r>
+      <w:proofErr w:type="spellEnd"/>
+      <w:r>
+        <w:rPr>
+          <w:lang w:val="bs-Latn-BA"/>
+        </w:rPr>
+        <w:t xml:space="preserve"> komuniciraju sa driverima. Cilj je </w:t>
+      </w:r>
+      <w:proofErr w:type="spellStart"/>
+      <w:r>
+        <w:rPr>
+          <w:lang w:val="bs-Latn-BA"/>
+        </w:rPr>
+        <w:t>omogućiti</w:t>
+      </w:r>
+      <w:proofErr w:type="spellEnd"/>
+      <w:r>
+        <w:rPr>
+          <w:lang w:val="bs-Latn-BA"/>
+        </w:rPr>
+        <w:t xml:space="preserve"> korisniku da sam šalje niz komadni uređaju, ali i da lakše komunicira s uređajem pomoću oblika.</w:t>
+      </w:r>
+    </w:p>
+    <w:p>
+      <w:pPr>
+        <w:pStyle w:val="Heading1"/>
+        <w:rPr>
+          <w:lang w:val="bs-Latn-BA"/>
+        </w:rPr>
+      </w:pPr>
+      <w:r>
+        <w:rPr>
+          <w:lang w:val="bs-Latn-BA"/>
+        </w:rPr>
+        <w:t>Shema</w:t>
+      </w:r>
+    </w:p>
+    <w:p>
+      <w:pPr>
+        <w:jc w:val="center"/>
+        <w:rPr>
+          <w:lang w:val="bs-Latn-BA"/>
+        </w:rPr>
+      </w:pPr>
+      <w:r>
+        <w:rPr>
+          <w:noProof/>
+          <w:lang w:val="bs-Latn-BA"/>
+        </w:rPr>
+        <w:drawing>
+          <wp:inline distT="0" distB="0" distL="0" distR="0" wp14:anchorId="3BED8595" wp14:editId="430C6F73">
+            <wp:extent cx="5382768" cy="5005868"/>
+            <wp:effectExtent l="57150" t="19050" r="66040" b="99695"/>
+            <wp:docPr id="1" name="Picture 1"/>
+            <wp:cNvGraphicFramePr>
+              <a:graphicFrameLocks xmlns:a="http://schemas.openxmlformats.org/drawingml/2006/main" noChangeAspect="1"/>
+            </wp:cNvGraphicFramePr>
+            <a:graphic xmlns:a="http://schemas.openxmlformats.org/drawingml/2006/main">
+              <a:graphicData uri="http://schemas.openxmlformats.org/drawingml/2006/picture">
+                <pic:pic xmlns:pic="http://schemas.openxmlformats.org/drawingml/2006/picture">
+                  <pic:nvPicPr>
+                    <pic:cNvPr id="1" name="KonohaSquadSchemaPicture.PNG"/>
+                    <pic:cNvPicPr/>
+                  </pic:nvPicPr>
+                  <pic:blipFill>
+                    <a:blip r:embed="rId4">
+                      <a:extLst>
+                        <a:ext uri="{28A0092B-C50C-407E-A947-70E740481C1C}">
+                          <a14:useLocalDpi xmlns:a14="http://schemas.microsoft.com/office/drawing/2010/main" val="0"/>
+                        </a:ext>
+                      </a:extLst>
+                    </a:blip>
+                    <a:stretch>
+                      <a:fillRect/>
+                    </a:stretch>
+                  </pic:blipFill>
+                  <pic:spPr>
+                    <a:xfrm>
+                      <a:off x="0" y="0"/>
+                      <a:ext cx="5386663" cy="5009490"/>
+                    </a:xfrm>
+                    <a:prstGeom prst="rect">
+                      <a:avLst/>
+                    </a:prstGeom>
+                    <a:effectLst>
+                      <a:outerShdw blurRad="50800" dist="38100" dir="5400000" algn="t" rotWithShape="0">
+                        <a:prstClr val="black">
+                          <a:alpha val="40000"/>
+                        </a:prstClr>
+                      </a:outerShdw>
+                    </a:effectLst>
+                  </pic:spPr>
+                </pic:pic>
+              </a:graphicData>
+            </a:graphic>
+          </wp:inline>
+        </w:drawing>
+      </w:r>
+      <w:bookmarkStart w:id="0" w:name="_GoBack"/>
+      <w:bookmarkEnd w:id="0"/>
     </w:p>
     <w:sectPr>
-      <w:type w:val="nextPage"/>
       <w:pgSz w:w="11906" w:h="16838"/>
-      <w:pgMar w:left="1440" w:right="1440" w:header="0" w:top="1440" w:footer="0" w:bottom="1440" w:gutter="0"/>
-      <w:pgNumType w:fmt="decimal"/>
-      <w:formProt w:val="false"/>
-      <w:textDirection w:val="lrTb"/>
-      <w:docGrid w:type="default" w:linePitch="360" w:charSpace="0"/>
+      <w:pgMar w:top="1440" w:right="1440" w:bottom="1440" w:left="1440" w:header="0" w:footer="0" w:gutter="0"/>
+      <w:cols w:space="720"/>
+      <w:formProt w:val="0"/>
+      <w:docGrid w:linePitch="360"/>
     </w:sectPr>
   </w:body>
 </w:document>
 </file>
 
 <file path=word/styles.xml><?xml version="1.0" encoding="utf-8"?>
-<w:styles xmlns:w="http://schemas.openxmlformats.org/wordprocessingml/2006/main" xmlns:w14="http://schemas.microsoft.com/office/word/2010/wordml" xmlns:mc="http://schemas.openxmlformats.org/markup-compatibility/2006" mc:Ignorable="w14">
+<w:styles xmlns:mc="http://schemas.openxmlformats.org/markup-compatibility/2006" xmlns:r="http://schemas.openxmlformats.org/officeDocument/2006/relationships" xmlns:w="http://schemas.openxmlformats.org/wordprocessingml/2006/main" xmlns:w14="http://schemas.microsoft.com/office/word/2010/wordml" xmlns:w15="http://schemas.microsoft.com/office/word/2012/wordml" xmlns:w16cid="http://schemas.microsoft.com/office/word/2016/wordml/cid" xmlns:w16se="http://schemas.microsoft.com/office/word/2015/wordml/symex" mc:Ignorable="w14 w15 w16se w16cid">
   <w:docDefaults>
     <w:rPrDefault>
       <w:rPr>
-        <w:rFonts w:ascii="Calibri" w:hAnsi="Calibri" w:eastAsia="Calibri" w:cs="" w:asciiTheme="minorHAnsi" w:cstheme="minorBidi" w:eastAsiaTheme="minorHAnsi" w:hAnsiTheme="minorHAnsi"/>
+        <w:rFonts w:asciiTheme="minorHAnsi" w:eastAsiaTheme="minorHAnsi" w:hAnsiTheme="minorHAnsi" w:cstheme="minorBidi"/>
         <w:szCs w:val="22"/>
-        <w:lang w:val="bs-BA" w:eastAsia="en-US" w:bidi="ar-SA"/>
+        <w:lang w:eastAsia="en-US" w:bidi="ar-SA"/>
       </w:rPr>
     </w:rPrDefault>
-    <w:pPrDefault>
-      <w:pPr/>
-    </w:pPrDefault>
+    <w:pPrDefault/>
   </w:docDefaults>
   <w:latentStyles w:defLockedState="0" w:defUIPriority="99" w:defSemiHidden="0" w:defUnhideWhenUsed="0" w:defQFormat="0" w:count="376">
     <w:lsdException w:name="Normal" w:uiPriority="0" w:qFormat="1"/>
     <w:lsdException w:name="heading 1" w:uiPriority="9" w:qFormat="1"/>
-    <w:lsdException w:name="heading 2" w:uiPriority="9" w:semiHidden="1" w:unhideWhenUsed="1" w:qFormat="1"/>
-    <w:lsdException w:name="heading 3" w:uiPriority="9" w:semiHidden="1" w:unhideWhenUsed="1" w:qFormat="1"/>
-    <w:lsdException w:name="heading 4" w:uiPriority="9" w:semiHidden="1" w:unhideWhenUsed="1" w:qFormat="1"/>
-    <w:lsdException w:name="heading 5" w:uiPriority="9" w:semiHidden="1" w:unhideWhenUsed="1" w:qFormat="1"/>
-    <w:lsdException w:name="heading 6" w:uiPriority="9" w:semiHidden="1" w:unhideWhenUsed="1" w:qFormat="1"/>
-    <w:lsdException w:name="heading 7" w:uiPriority="9" w:semiHidden="1" w:unhideWhenUsed="1" w:qFormat="1"/>
-    <w:lsdException w:name="heading 8" w:uiPriority="9" w:semiHidden="1" w:unhideWhenUsed="1" w:qFormat="1"/>
-    <w:lsdException w:name="heading 9" w:uiPriority="9" w:semiHidden="1" w:unhideWhenUsed="1" w:qFormat="1"/>
+    <w:lsdException w:name="heading 2" w:semiHidden="1" w:uiPriority="9" w:unhideWhenUsed="1" w:qFormat="1"/>
+    <w:lsdException w:name="heading 3" w:semiHidden="1" w:uiPriority="9" w:unhideWhenUsed="1" w:qFormat="1"/>
+    <w:lsdException w:name="heading 4" w:semiHidden="1" w:uiPriority="9" w:unhideWhenUsed="1" w:qFormat="1"/>
+    <w:lsdException w:name="heading 5" w:semiHidden="1" w:uiPriority="9" w:unhideWhenUsed="1" w:qFormat="1"/>
+    <w:lsdException w:name="heading 6" w:semiHidden="1" w:uiPriority="9" w:unhideWhenUsed="1" w:qFormat="1"/>
+    <w:lsdException w:name="heading 7" w:semiHidden="1" w:uiPriority="9" w:unhideWhenUsed="1" w:qFormat="1"/>
+    <w:lsdException w:name="heading 8" w:semiHidden="1" w:uiPriority="9" w:unhideWhenUsed="1" w:qFormat="1"/>
+    <w:lsdException w:name="heading 9" w:semiHidden="1" w:uiPriority="9" w:unhideWhenUsed="1" w:qFormat="1"/>
     <w:lsdException w:name="index 1" w:semiHidden="1" w:unhideWhenUsed="1"/>
     <w:lsdException w:name="index 2" w:semiHidden="1" w:unhideWhenUsed="1"/>
     <w:lsdException w:name="index 3" w:semiHidden="1" w:unhideWhenUsed="1"/>
@@ -602,22 +884,22 @@
     <w:lsdException w:name="index 7" w:semiHidden="1" w:unhideWhenUsed="1"/>
     <w:lsdException w:name="index 8" w:semiHidden="1" w:unhideWhenUsed="1"/>
     <w:lsdException w:name="index 9" w:semiHidden="1" w:unhideWhenUsed="1"/>
-    <w:lsdException w:name="toc 1" w:uiPriority="39" w:semiHidden="1" w:unhideWhenUsed="1"/>
-    <w:lsdException w:name="toc 2" w:uiPriority="39" w:semiHidden="1" w:unhideWhenUsed="1"/>
-    <w:lsdException w:name="toc 3" w:uiPriority="39" w:semiHidden="1" w:unhideWhenUsed="1"/>
-    <w:lsdException w:name="toc 4" w:uiPriority="39" w:semiHidden="1" w:unhideWhenUsed="1"/>
-    <w:lsdException w:name="toc 5" w:uiPriority="39" w:semiHidden="1" w:unhideWhenUsed="1"/>
-    <w:lsdException w:name="toc 6" w:uiPriority="39" w:semiHidden="1" w:unhideWhenUsed="1"/>
-    <w:lsdException w:name="toc 7" w:uiPriority="39" w:semiHidden="1" w:unhideWhenUsed="1"/>
-    <w:lsdException w:name="toc 8" w:uiPriority="39" w:semiHidden="1" w:unhideWhenUsed="1"/>
-    <w:lsdException w:name="toc 9" w:uiPriority="39" w:semiHidden="1" w:unhideWhenUsed="1"/>
+    <w:lsdException w:name="toc 1" w:semiHidden="1" w:uiPriority="39" w:unhideWhenUsed="1"/>
+    <w:lsdException w:name="toc 2" w:semiHidden="1" w:uiPriority="39" w:unhideWhenUsed="1"/>
+    <w:lsdException w:name="toc 3" w:semiHidden="1" w:uiPriority="39" w:unhideWhenUsed="1"/>
+    <w:lsdException w:name="toc 4" w:semiHidden="1" w:uiPriority="39" w:unhideWhenUsed="1"/>
+    <w:lsdException w:name="toc 5" w:semiHidden="1" w:uiPriority="39" w:unhideWhenUsed="1"/>
+    <w:lsdException w:name="toc 6" w:semiHidden="1" w:uiPriority="39" w:unhideWhenUsed="1"/>
+    <w:lsdException w:name="toc 7" w:semiHidden="1" w:uiPriority="39" w:unhideWhenUsed="1"/>
+    <w:lsdException w:name="toc 8" w:semiHidden="1" w:uiPriority="39" w:unhideWhenUsed="1"/>
+    <w:lsdException w:name="toc 9" w:semiHidden="1" w:uiPriority="39" w:unhideWhenUsed="1"/>
     <w:lsdException w:name="Normal Indent" w:semiHidden="1" w:unhideWhenUsed="1"/>
     <w:lsdException w:name="footnote text" w:semiHidden="1" w:unhideWhenUsed="1"/>
     <w:lsdException w:name="annotation text" w:semiHidden="1" w:unhideWhenUsed="1"/>
     <w:lsdException w:name="header" w:semiHidden="1" w:unhideWhenUsed="1"/>
     <w:lsdException w:name="footer" w:semiHidden="1" w:unhideWhenUsed="1"/>
     <w:lsdException w:name="index heading" w:semiHidden="1" w:unhideWhenUsed="1"/>
-    <w:lsdException w:name="caption" w:uiPriority="35" w:semiHidden="1" w:unhideWhenUsed="1" w:qFormat="1"/>
+    <w:lsdException w:name="caption" w:semiHidden="1" w:uiPriority="35" w:unhideWhenUsed="1" w:qFormat="1"/>
     <w:lsdException w:name="table of figures" w:semiHidden="1" w:unhideWhenUsed="1"/>
     <w:lsdException w:name="envelope address" w:semiHidden="1" w:unhideWhenUsed="1"/>
     <w:lsdException w:name="envelope return" w:semiHidden="1" w:unhideWhenUsed="1"/>
@@ -648,7 +930,7 @@
     <w:lsdException w:name="Title" w:uiPriority="10" w:qFormat="1"/>
     <w:lsdException w:name="Closing" w:semiHidden="1" w:unhideWhenUsed="1"/>
     <w:lsdException w:name="Signature" w:semiHidden="1" w:unhideWhenUsed="1"/>
-    <w:lsdException w:name="Default Paragraph Font" w:uiPriority="1" w:semiHidden="1" w:unhideWhenUsed="1"/>
+    <w:lsdException w:name="Default Paragraph Font" w:semiHidden="1" w:uiPriority="1" w:unhideWhenUsed="1"/>
     <w:lsdException w:name="Body Text" w:semiHidden="1" w:unhideWhenUsed="1"/>
     <w:lsdException w:name="Body Text Indent" w:semiHidden="1" w:unhideWhenUsed="1"/>
     <w:lsdException w:name="List Continue" w:semiHidden="1" w:unhideWhenUsed="1"/>
@@ -848,8 +1130,8 @@
     <w:lsdException w:name="Subtle Reference" w:uiPriority="31" w:qFormat="1"/>
     <w:lsdException w:name="Intense Reference" w:uiPriority="32" w:qFormat="1"/>
     <w:lsdException w:name="Book Title" w:uiPriority="33" w:qFormat="1"/>
-    <w:lsdException w:name="Bibliography" w:uiPriority="37" w:semiHidden="1" w:unhideWhenUsed="1"/>
-    <w:lsdException w:name="TOC Heading" w:uiPriority="39" w:semiHidden="1" w:unhideWhenUsed="1" w:qFormat="1"/>
+    <w:lsdException w:name="Bibliography" w:semiHidden="1" w:uiPriority="37" w:unhideWhenUsed="1"/>
+    <w:lsdException w:name="TOC Heading" w:semiHidden="1" w:uiPriority="39" w:unhideWhenUsed="1" w:qFormat="1"/>
     <w:lsdException w:name="Plain Table 1" w:uiPriority="41"/>
     <w:lsdException w:name="Plain Table 2" w:uiPriority="42"/>
     <w:lsdException w:name="Plain Table 3" w:uiPriority="43"/>
@@ -960,64 +1242,77 @@
     <w:lsdException w:name="Unresolved Mention" w:semiHidden="1" w:unhideWhenUsed="1"/>
     <w:lsdException w:name="Smart Link" w:semiHidden="1" w:unhideWhenUsed="1"/>
   </w:latentStyles>
-  <w:style w:type="paragraph" w:styleId="Normal" w:default="1">
+  <w:style w:type="paragraph" w:default="1" w:styleId="Normal">
     <w:name w:val="Normal"/>
     <w:qFormat/>
-    <w:rsid w:val="00a02e21"/>
+    <w:rsid w:val="00A02E21"/>
     <w:pPr>
-      <w:widowControl/>
-      <w:bidi w:val="0"/>
-      <w:spacing w:lineRule="auto" w:line="252" w:before="0" w:after="160"/>
-      <w:jc w:val="left"/>
+      <w:spacing w:after="160" w:line="252" w:lineRule="auto"/>
     </w:pPr>
     <w:rPr>
-      <w:rFonts w:ascii="Calibri" w:hAnsi="Calibri" w:eastAsia="Calibri" w:cs=""/>
-      <w:color w:val="0D0D0D" w:themeColor="text1" w:themeTint="f2"/>
-      <w:kern w:val="0"/>
+      <w:rFonts w:ascii="Calibri" w:eastAsia="Calibri" w:hAnsi="Calibri"/>
+      <w:color w:val="0D0D0D" w:themeColor="text1" w:themeTint="F2"/>
       <w:sz w:val="24"/>
-      <w:szCs w:val="22"/>
-      <w:lang w:val="bs-BA" w:eastAsia="en-US" w:bidi="ar-SA"/>
     </w:rPr>
   </w:style>
   <w:style w:type="paragraph" w:styleId="Heading1">
-    <w:name w:val="Heading 1"/>
+    <w:name w:val="heading 1"/>
     <w:basedOn w:val="Normal"/>
     <w:next w:val="Normal"/>
     <w:link w:val="Heading1Char"/>
     <w:uiPriority w:val="9"/>
     <w:qFormat/>
-    <w:rsid w:val="00e851ac"/>
+    <w:rsid w:val="00E851AC"/>
     <w:pPr>
-      <w:keepNext w:val="true"/>
+      <w:keepNext/>
       <w:keepLines/>
       <w:spacing w:before="240" w:after="0"/>
       <w:outlineLvl w:val="0"/>
     </w:pPr>
     <w:rPr>
-      <w:rFonts w:ascii="Calibri Light" w:hAnsi="Calibri Light" w:eastAsia="" w:cs="" w:asciiTheme="majorHAnsi" w:cstheme="majorBidi" w:eastAsiaTheme="majorEastAsia" w:hAnsiTheme="majorHAnsi"/>
+      <w:rFonts w:asciiTheme="majorHAnsi" w:eastAsiaTheme="majorEastAsia" w:hAnsiTheme="majorHAnsi" w:cstheme="majorBidi"/>
       <w:color w:val="222A35" w:themeColor="text2" w:themeShade="80"/>
       <w:sz w:val="32"/>
       <w:szCs w:val="32"/>
     </w:rPr>
   </w:style>
-  <w:style w:type="character" w:styleId="DefaultParagraphFont" w:default="1">
+  <w:style w:type="character" w:default="1" w:styleId="DefaultParagraphFont">
     <w:name w:val="Default Paragraph Font"/>
     <w:uiPriority w:val="1"/>
     <w:semiHidden/>
     <w:unhideWhenUsed/>
-    <w:qFormat/>
-    <w:rPr/>
   </w:style>
-  <w:style w:type="character" w:styleId="TitleChar" w:customStyle="1">
+  <w:style w:type="table" w:default="1" w:styleId="TableNormal">
+    <w:name w:val="Normal Table"/>
+    <w:uiPriority w:val="99"/>
+    <w:semiHidden/>
+    <w:unhideWhenUsed/>
+    <w:tblPr>
+      <w:tblInd w:w="0" w:type="dxa"/>
+      <w:tblCellMar>
+        <w:top w:w="0" w:type="dxa"/>
+        <w:left w:w="108" w:type="dxa"/>
+        <w:bottom w:w="0" w:type="dxa"/>
+        <w:right w:w="108" w:type="dxa"/>
+      </w:tblCellMar>
+    </w:tblPr>
+  </w:style>
+  <w:style w:type="numbering" w:default="1" w:styleId="NoList">
+    <w:name w:val="No List"/>
+    <w:uiPriority w:val="99"/>
+    <w:semiHidden/>
+    <w:unhideWhenUsed/>
+  </w:style>
+  <w:style w:type="character" w:customStyle="1" w:styleId="TitleChar">
     <w:name w:val="Title Char"/>
     <w:basedOn w:val="DefaultParagraphFont"/>
     <w:link w:val="Title"/>
     <w:uiPriority w:val="10"/>
     <w:qFormat/>
-    <w:rsid w:val="00a02e21"/>
+    <w:rsid w:val="00A02E21"/>
     <w:rPr>
-      <w:rFonts w:ascii="Calibri Light" w:hAnsi="Calibri Light" w:eastAsia="" w:cs="" w:asciiTheme="majorHAnsi" w:cstheme="majorBidi" w:eastAsiaTheme="majorEastAsia" w:hAnsiTheme="majorHAnsi"/>
-      <w:color w:val="0D0D0D" w:themeColor="text1" w:themeTint="f2"/>
+      <w:rFonts w:asciiTheme="majorHAnsi" w:eastAsiaTheme="majorEastAsia" w:hAnsiTheme="majorHAnsi" w:cstheme="majorBidi"/>
+      <w:color w:val="0D0D0D" w:themeColor="text1" w:themeTint="F2"/>
       <w:spacing w:val="-10"/>
       <w:kern w:val="2"/>
       <w:sz w:val="56"/>
@@ -1030,59 +1325,57 @@
     <w:basedOn w:val="DefaultParagraphFont"/>
     <w:uiPriority w:val="20"/>
     <w:qFormat/>
-    <w:rsid w:val="006520e9"/>
+    <w:rsid w:val="006520E9"/>
     <w:rPr>
       <w:i/>
       <w:iCs/>
     </w:rPr>
   </w:style>
-  <w:style w:type="character" w:styleId="Heading1Char" w:customStyle="1">
+  <w:style w:type="character" w:customStyle="1" w:styleId="Heading1Char">
     <w:name w:val="Heading 1 Char"/>
     <w:basedOn w:val="DefaultParagraphFont"/>
     <w:link w:val="Heading1"/>
     <w:uiPriority w:val="9"/>
     <w:qFormat/>
-    <w:rsid w:val="00e851ac"/>
+    <w:rsid w:val="00E851AC"/>
     <w:rPr>
-      <w:rFonts w:ascii="Calibri Light" w:hAnsi="Calibri Light" w:eastAsia="" w:cs="" w:asciiTheme="majorHAnsi" w:cstheme="majorBidi" w:eastAsiaTheme="majorEastAsia" w:hAnsiTheme="majorHAnsi"/>
+      <w:rFonts w:asciiTheme="majorHAnsi" w:eastAsiaTheme="majorEastAsia" w:hAnsiTheme="majorHAnsi" w:cstheme="majorBidi"/>
       <w:color w:val="222A35" w:themeColor="text2" w:themeShade="80"/>
       <w:sz w:val="32"/>
       <w:szCs w:val="32"/>
     </w:rPr>
   </w:style>
-  <w:style w:type="paragraph" w:styleId="Heading">
+  <w:style w:type="paragraph" w:customStyle="1" w:styleId="Heading">
     <w:name w:val="Heading"/>
     <w:basedOn w:val="Normal"/>
-    <w:next w:val="TextBody"/>
+    <w:next w:val="BodyText"/>
     <w:qFormat/>
     <w:pPr>
-      <w:keepNext w:val="true"/>
+      <w:keepNext/>
       <w:spacing w:before="240" w:after="120"/>
     </w:pPr>
     <w:rPr>
-      <w:rFonts w:ascii="Liberation Sans" w:hAnsi="Liberation Sans" w:eastAsia="Noto Sans CJK SC Regular" w:cs="Lohit Devanagari"/>
+      <w:rFonts w:ascii="Liberation Sans" w:eastAsia="Noto Sans CJK SC Regular" w:hAnsi="Liberation Sans" w:cs="Lohit Devanagari"/>
       <w:sz w:val="28"/>
       <w:szCs w:val="28"/>
     </w:rPr>
   </w:style>
-  <w:style w:type="paragraph" w:styleId="TextBody">
+  <w:style w:type="paragraph" w:styleId="BodyText">
     <w:name w:val="Body Text"/>
     <w:basedOn w:val="Normal"/>
     <w:pPr>
-      <w:spacing w:lineRule="auto" w:line="276" w:before="0" w:after="140"/>
+      <w:spacing w:after="140" w:line="276" w:lineRule="auto"/>
     </w:pPr>
-    <w:rPr/>
   </w:style>
   <w:style w:type="paragraph" w:styleId="List">
     <w:name w:val="List"/>
-    <w:basedOn w:val="TextBody"/>
-    <w:pPr/>
+    <w:basedOn w:val="BodyText"/>
     <w:rPr>
       <w:rFonts w:cs="Lohit Devanagari"/>
     </w:rPr>
   </w:style>
   <w:style w:type="paragraph" w:styleId="Caption">
-    <w:name w:val="Caption"/>
+    <w:name w:val="caption"/>
     <w:basedOn w:val="Normal"/>
     <w:qFormat/>
     <w:pPr>
@@ -1093,11 +1386,10 @@
       <w:rFonts w:cs="Lohit Devanagari"/>
       <w:i/>
       <w:iCs/>
-      <w:sz w:val="24"/>
       <w:szCs w:val="24"/>
     </w:rPr>
   </w:style>
-  <w:style w:type="paragraph" w:styleId="Index">
+  <w:style w:type="paragraph" w:customStyle="1" w:styleId="Index">
     <w:name w:val="Index"/>
     <w:basedOn w:val="Normal"/>
     <w:qFormat/>
@@ -1115,41 +1407,19 @@
     <w:link w:val="TitleChar"/>
     <w:uiPriority w:val="10"/>
     <w:qFormat/>
-    <w:rsid w:val="00a02e21"/>
+    <w:rsid w:val="00A02E21"/>
     <w:pPr>
-      <w:spacing w:lineRule="auto" w:line="240" w:before="0" w:after="0"/>
+      <w:spacing w:after="0" w:line="240" w:lineRule="auto"/>
       <w:contextualSpacing/>
     </w:pPr>
     <w:rPr>
-      <w:rFonts w:ascii="Calibri Light" w:hAnsi="Calibri Light" w:eastAsia="" w:cs="" w:asciiTheme="majorHAnsi" w:cstheme="majorBidi" w:eastAsiaTheme="majorEastAsia" w:hAnsiTheme="majorHAnsi"/>
+      <w:rFonts w:asciiTheme="majorHAnsi" w:eastAsiaTheme="majorEastAsia" w:hAnsiTheme="majorHAnsi" w:cstheme="majorBidi"/>
       <w:spacing w:val="-10"/>
       <w:kern w:val="2"/>
       <w:sz w:val="56"/>
       <w:szCs w:val="56"/>
       <w:lang w:val="en-US"/>
     </w:rPr>
-  </w:style>
-  <w:style w:type="numbering" w:styleId="NoList" w:default="1">
-    <w:name w:val="No List"/>
-    <w:uiPriority w:val="99"/>
-    <w:semiHidden/>
-    <w:unhideWhenUsed/>
-    <w:qFormat/>
-  </w:style>
-  <w:style w:type="table" w:default="1" w:styleId="TableNormal">
-    <w:name w:val="Normal Table"/>
-    <w:uiPriority w:val="99"/>
-    <w:semiHidden/>
-    <w:unhideWhenUsed/>
-    <w:tblPr>
-      <w:tblInd w:w="0" w:type="dxa"/>
-      <w:tblCellMar>
-        <w:top w:w="0" w:type="dxa"/>
-        <w:left w:w="108" w:type="dxa"/>
-        <w:bottom w:w="0" w:type="dxa"/>
-        <w:right w:w="108" w:type="dxa"/>
-      </w:tblCellMar>
-    </w:tblPr>
   </w:style>
 </w:styles>
 </file>

</xml_diff>

<commit_message>
Added docs and fixed team name typo
</commit_message>
<xml_diff>
--- a/Specification/specification.docx
+++ b/Specification/specification.docx
@@ -211,7 +211,19 @@
         <w:rPr>
           <w:szCs w:val="24"/>
         </w:rPr>
-        <w:t>Konaha</w:t>
+        <w:t>Kon</w:t>
+      </w:r>
+      <w:r>
+        <w:rPr>
+          <w:szCs w:val="24"/>
+        </w:rPr>
+        <w:t>o</w:t>
+      </w:r>
+      <w:r>
+        <w:rPr>
+          <w:szCs w:val="24"/>
+        </w:rPr>
+        <w:t>ha</w:t>
       </w:r>
       <w:proofErr w:type="spellEnd"/>
       <w:r>
@@ -258,6 +270,8 @@
         </w:rPr>
         <w:t>Demonstrator: Nermin Čović</w:t>
       </w:r>
+      <w:bookmarkStart w:id="0" w:name="_GoBack"/>
+      <w:bookmarkEnd w:id="0"/>
     </w:p>
     <w:p>
       <w:pPr>
@@ -682,8 +696,6 @@
           </wp:inline>
         </w:drawing>
       </w:r>
-      <w:bookmarkStart w:id="0" w:name="_GoBack"/>
-      <w:bookmarkEnd w:id="0"/>
     </w:p>
     <w:sectPr>
       <w:pgSz w:w="11906" w:h="16838"/>

</xml_diff>